<commit_message>
edit plots for thesis
</commit_message>
<xml_diff>
--- a/paper/Statistical Analysis.docx
+++ b/paper/Statistical Analysis.docx
@@ -60,6 +60,29 @@
           <w:color w:val="000000" w:themeColor="text1"/>
           <w:vertAlign w:val="subscript"/>
         </w:rPr>
+        <w:t>1-</w:t>
+      </w:r>
+      <w:r>
+        <w:rPr>
+          <w:rFonts w:ascii="Times New Roman" w:hAnsi="Times New Roman" w:cs="Times New Roman"/>
+          <w:color w:val="000000" w:themeColor="text1"/>
+          <w:vertAlign w:val="subscript"/>
+        </w:rPr>
+        <w:t xml:space="preserve">5 </w:t>
+      </w:r>
+      <w:r>
+        <w:rPr>
+          <w:rFonts w:ascii="Times New Roman" w:hAnsi="Times New Roman" w:cs="Times New Roman"/>
+          <w:color w:val="000000" w:themeColor="text1"/>
+        </w:rPr>
+        <w:t>populations and CO</w:t>
+      </w:r>
+      <w:r>
+        <w:rPr>
+          <w:rFonts w:ascii="Times New Roman" w:hAnsi="Times New Roman" w:cs="Times New Roman"/>
+          <w:color w:val="000000" w:themeColor="text1"/>
+          <w:vertAlign w:val="subscript"/>
+        </w:rPr>
         <w:t xml:space="preserve">1-5 </w:t>
       </w:r>
       <w:r>
@@ -67,43 +90,7 @@
           <w:rFonts w:ascii="Times New Roman" w:hAnsi="Times New Roman" w:cs="Times New Roman"/>
           <w:color w:val="000000" w:themeColor="text1"/>
         </w:rPr>
-        <w:t xml:space="preserve">populations </w:t>
-      </w:r>
-      <w:r>
-        <w:rPr>
-          <w:rFonts w:ascii="Times New Roman" w:hAnsi="Times New Roman" w:cs="Times New Roman"/>
-          <w:color w:val="000000" w:themeColor="text1"/>
-        </w:rPr>
-        <w:t xml:space="preserve">and </w:t>
-      </w:r>
-      <w:r>
-        <w:rPr>
-          <w:rFonts w:ascii="Times New Roman" w:hAnsi="Times New Roman" w:cs="Times New Roman"/>
-          <w:color w:val="000000" w:themeColor="text1"/>
-        </w:rPr>
-        <w:t>CO</w:t>
-      </w:r>
-      <w:r>
-        <w:rPr>
-          <w:rFonts w:ascii="Times New Roman" w:hAnsi="Times New Roman" w:cs="Times New Roman"/>
-          <w:color w:val="000000" w:themeColor="text1"/>
-          <w:vertAlign w:val="subscript"/>
-        </w:rPr>
-        <w:t xml:space="preserve">1-5 </w:t>
-      </w:r>
-      <w:r>
-        <w:rPr>
-          <w:rFonts w:ascii="Times New Roman" w:hAnsi="Times New Roman" w:cs="Times New Roman"/>
-          <w:color w:val="000000" w:themeColor="text1"/>
-        </w:rPr>
-        <w:t>populations</w:t>
-      </w:r>
-      <w:r>
-        <w:rPr>
-          <w:rFonts w:ascii="Times New Roman" w:hAnsi="Times New Roman" w:cs="Times New Roman"/>
-          <w:color w:val="000000" w:themeColor="text1"/>
-        </w:rPr>
-        <w:t xml:space="preserve"> when introduced to </w:t>
+        <w:t xml:space="preserve">populations when introduced to </w:t>
       </w:r>
       <w:r>
         <w:rPr>
@@ -144,7 +131,44 @@
           <w:rFonts w:ascii="Times New Roman" w:hAnsi="Times New Roman" w:cs="Times New Roman"/>
           <w:color w:val="000000" w:themeColor="text1"/>
         </w:rPr>
-        <w:t>we used the exponentiated-Weibull regression model (…) with</w:t>
+        <w:t xml:space="preserve">we used the exponentiated-Weibull regression model </w:t>
+      </w:r>
+      <w:r>
+        <w:rPr>
+          <w:rFonts w:ascii="Times New Roman" w:hAnsi="Times New Roman" w:cs="Times New Roman"/>
+          <w:color w:val="000000" w:themeColor="text1"/>
+        </w:rPr>
+        <w:t>(</w:t>
+      </w:r>
+      <w:proofErr w:type="spellStart"/>
+      <w:r>
+        <w:rPr>
+          <w:rFonts w:ascii="Times New Roman" w:hAnsi="Times New Roman" w:cs="Times New Roman"/>
+          <w:color w:val="000000" w:themeColor="text1"/>
+        </w:rPr>
+        <w:t>Mudholkar</w:t>
+      </w:r>
+      <w:proofErr w:type="spellEnd"/>
+      <w:r>
+        <w:rPr>
+          <w:rFonts w:ascii="Times New Roman" w:hAnsi="Times New Roman" w:cs="Times New Roman"/>
+          <w:color w:val="000000" w:themeColor="text1"/>
+        </w:rPr>
+        <w:t xml:space="preserve"> &amp; Srivastava,</w:t>
+      </w:r>
+      <w:r>
+        <w:rPr>
+          <w:rFonts w:ascii="Times New Roman" w:hAnsi="Times New Roman" w:cs="Times New Roman"/>
+          <w:color w:val="000000" w:themeColor="text1"/>
+        </w:rPr>
+        <w:t xml:space="preserve"> 1993</w:t>
+      </w:r>
+      <w:r>
+        <w:rPr>
+          <w:rFonts w:ascii="Times New Roman" w:hAnsi="Times New Roman" w:cs="Times New Roman"/>
+          <w:color w:val="000000" w:themeColor="text1"/>
+        </w:rPr>
+        <w:t>) with</w:t>
       </w:r>
       <w:r>
         <w:rPr>
@@ -172,7 +196,53 @@
           <w:rFonts w:ascii="Times New Roman" w:hAnsi="Times New Roman" w:cs="Times New Roman"/>
           <w:color w:val="000000" w:themeColor="text1"/>
         </w:rPr>
-        <w:t xml:space="preserve"> (…)</w:t>
+        <w:t xml:space="preserve"> (</w:t>
+      </w:r>
+      <w:proofErr w:type="spellStart"/>
+      <w:r>
+        <w:rPr>
+          <w:rFonts w:ascii="Times New Roman" w:hAnsi="Times New Roman" w:cs="Times New Roman"/>
+          <w:color w:val="000000" w:themeColor="text1"/>
+        </w:rPr>
+        <w:t>Geman</w:t>
+      </w:r>
+      <w:proofErr w:type="spellEnd"/>
+      <w:r>
+        <w:rPr>
+          <w:rFonts w:ascii="Times New Roman" w:hAnsi="Times New Roman" w:cs="Times New Roman"/>
+          <w:color w:val="000000" w:themeColor="text1"/>
+        </w:rPr>
+        <w:t xml:space="preserve"> &amp; </w:t>
+      </w:r>
+      <w:proofErr w:type="spellStart"/>
+      <w:r>
+        <w:rPr>
+          <w:rFonts w:ascii="Times New Roman" w:hAnsi="Times New Roman" w:cs="Times New Roman"/>
+          <w:color w:val="000000" w:themeColor="text1"/>
+        </w:rPr>
+        <w:t>Geman</w:t>
+      </w:r>
+      <w:proofErr w:type="spellEnd"/>
+      <w:r>
+        <w:rPr>
+          <w:rFonts w:ascii="Times New Roman" w:hAnsi="Times New Roman" w:cs="Times New Roman"/>
+          <w:color w:val="000000" w:themeColor="text1"/>
+        </w:rPr>
+        <w:t>.</w:t>
+      </w:r>
+      <w:r>
+        <w:rPr>
+          <w:rFonts w:ascii="Times New Roman" w:hAnsi="Times New Roman" w:cs="Times New Roman"/>
+          <w:color w:val="000000" w:themeColor="text1"/>
+        </w:rPr>
+        <w:t xml:space="preserve"> 1984</w:t>
+      </w:r>
+      <w:r>
+        <w:rPr>
+          <w:rFonts w:ascii="Times New Roman" w:hAnsi="Times New Roman" w:cs="Times New Roman"/>
+          <w:color w:val="000000" w:themeColor="text1"/>
+        </w:rPr>
+        <w:t>)</w:t>
       </w:r>
       <w:r>
         <w:rPr>
@@ -200,14 +270,42 @@
           <w:rFonts w:ascii="Times New Roman" w:hAnsi="Times New Roman" w:cs="Times New Roman"/>
           <w:color w:val="000000" w:themeColor="text1"/>
         </w:rPr>
-        <w:t xml:space="preserve"> (…)</w:t>
-      </w:r>
-      <w:r>
-        <w:rPr>
-          <w:rFonts w:ascii="Times New Roman" w:hAnsi="Times New Roman" w:cs="Times New Roman"/>
-          <w:color w:val="000000" w:themeColor="text1"/>
-        </w:rPr>
-        <w:t xml:space="preserve"> algorithm to assess properties of survival function, hazard ratio, </w:t>
+        <w:t xml:space="preserve"> (Hastings</w:t>
+      </w:r>
+      <w:r>
+        <w:rPr>
+          <w:rFonts w:ascii="Times New Roman" w:hAnsi="Times New Roman" w:cs="Times New Roman"/>
+          <w:color w:val="000000" w:themeColor="text1"/>
+        </w:rPr>
+        <w:t>,</w:t>
+      </w:r>
+      <w:r>
+        <w:rPr>
+          <w:rFonts w:ascii="Times New Roman" w:hAnsi="Times New Roman" w:cs="Times New Roman"/>
+          <w:color w:val="000000" w:themeColor="text1"/>
+        </w:rPr>
+        <w:t xml:space="preserve"> 1970</w:t>
+      </w:r>
+      <w:r>
+        <w:rPr>
+          <w:rFonts w:ascii="Times New Roman" w:hAnsi="Times New Roman" w:cs="Times New Roman"/>
+          <w:color w:val="000000" w:themeColor="text1"/>
+        </w:rPr>
+        <w:t>)</w:t>
+      </w:r>
+      <w:r>
+        <w:rPr>
+          <w:rFonts w:ascii="Times New Roman" w:hAnsi="Times New Roman" w:cs="Times New Roman"/>
+          <w:color w:val="000000" w:themeColor="text1"/>
+        </w:rPr>
+        <w:t xml:space="preserve"> algorithm to assess</w:t>
+      </w:r>
+      <w:r>
+        <w:rPr>
+          <w:rFonts w:ascii="Times New Roman" w:hAnsi="Times New Roman" w:cs="Times New Roman"/>
+          <w:color w:val="000000" w:themeColor="text1"/>
+        </w:rPr>
+        <w:t xml:space="preserve"> properties of survival function, hazard ratio, </w:t>
       </w:r>
       <w:r>
         <w:rPr>
@@ -484,14 +582,7 @@
             <w:rFonts w:ascii="Cambria Math" w:hAnsi="Cambria Math" w:cs="Times New Roman"/>
             <w:color w:val="000000" w:themeColor="text1"/>
           </w:rPr>
-          <m:t>α</m:t>
-        </m:r>
-        <m:r>
-          <w:rPr>
-            <w:rFonts w:ascii="Cambria Math" w:hAnsi="Cambria Math" w:cs="Times New Roman"/>
-            <w:color w:val="000000" w:themeColor="text1"/>
-          </w:rPr>
-          <m:t>∼</m:t>
+          <m:t>α∼</m:t>
         </m:r>
         <m:func>
           <m:funcPr>
@@ -907,14 +998,7 @@
           <w:rFonts w:ascii="Times New Roman" w:hAnsi="Times New Roman" w:cs="Times New Roman"/>
           <w:color w:val="000000" w:themeColor="text1"/>
         </w:rPr>
-        <w:t>After MCMC diagnosis, there are at least 2,000 draws for</w:t>
-      </w:r>
-      <w:r>
-        <w:rPr>
-          <w:rFonts w:ascii="Times New Roman" w:hAnsi="Times New Roman" w:cs="Times New Roman"/>
-          <w:color w:val="000000" w:themeColor="text1"/>
-        </w:rPr>
-        <w:t xml:space="preserve"> </w:t>
+        <w:t xml:space="preserve">After MCMC diagnosis, there are at least 2,000 draws for </w:t>
       </w:r>
       <m:oMath>
         <m:r>
@@ -981,7 +1065,7 @@
         <w:spacing w:line="480" w:lineRule="auto"/>
         <w:jc w:val="both"/>
         <w:rPr>
-          <w:rFonts w:ascii="Times New Roman" w:hAnsi="Times New Roman" w:cs="Times New Roman" w:hint="eastAsia"/>
+          <w:rFonts w:ascii="Times New Roman" w:hAnsi="Times New Roman" w:cs="Times New Roman"/>
           <w:color w:val="000000" w:themeColor="text1"/>
         </w:rPr>
       </w:pPr>
@@ -1115,7 +1199,23 @@
           <w:rFonts w:ascii="Times New Roman" w:hAnsi="Times New Roman" w:cs="Times New Roman"/>
           <w:color w:val="000000" w:themeColor="text1"/>
         </w:rPr>
-        <w:t xml:space="preserve"> increases in value and pushed t</w:t>
+        <w:t xml:space="preserve"> increases in value and p</w:t>
+      </w:r>
+      <w:proofErr w:type="spellStart"/>
+      <w:r>
+        <w:rPr>
+          <w:rFonts w:ascii="Times New Roman" w:hAnsi="Times New Roman" w:cs="Times New Roman"/>
+          <w:color w:val="000000" w:themeColor="text1"/>
+        </w:rPr>
+        <w:t>ushed</w:t>
+      </w:r>
+      <w:proofErr w:type="spellEnd"/>
+      <w:r>
+        <w:rPr>
+          <w:rFonts w:ascii="Times New Roman" w:hAnsi="Times New Roman" w:cs="Times New Roman"/>
+          <w:color w:val="000000" w:themeColor="text1"/>
+        </w:rPr>
+        <w:t xml:space="preserve"> t</w:t>
       </w:r>
       <w:r>
         <w:rPr>
@@ -1381,14 +1481,7 @@
           <w:rFonts w:ascii="Times New Roman" w:hAnsi="Times New Roman" w:cs="Times New Roman"/>
           <w:color w:val="000000" w:themeColor="text1"/>
         </w:rPr>
-        <w:t xml:space="preserve">to quantify the percentage of change between an infected group to the uninfected using scale parameters. </w:t>
-      </w:r>
-      <w:r>
-        <w:rPr>
-          <w:rFonts w:ascii="Times New Roman" w:hAnsi="Times New Roman" w:cs="Times New Roman"/>
-          <w:color w:val="000000" w:themeColor="text1"/>
-        </w:rPr>
-        <w:t xml:space="preserve">If the quantity is smaller enough </w:t>
+        <w:t xml:space="preserve">to quantify the percentage of change between </w:t>
       </w:r>
       <w:r>
         <w:rPr>
@@ -1396,7 +1489,14 @@
           <w:color w:val="000000" w:themeColor="text1"/>
         </w:rPr>
         <w:lastRenderedPageBreak/>
-        <w:t xml:space="preserve">compared to another, </w:t>
+        <w:t xml:space="preserve">an infected group to the uninfected using scale parameters. </w:t>
+      </w:r>
+      <w:r>
+        <w:rPr>
+          <w:rFonts w:ascii="Times New Roman" w:hAnsi="Times New Roman" w:cs="Times New Roman"/>
+          <w:color w:val="000000" w:themeColor="text1"/>
+        </w:rPr>
+        <w:t xml:space="preserve">If the quantity is smaller enough compared to another, </w:t>
       </w:r>
       <w:r>
         <w:rPr>
@@ -1447,6 +1547,415 @@
         </w:rPr>
         <w:t xml:space="preserve">14 is better than the immunity of ACO at age 28. </w:t>
       </w:r>
+    </w:p>
+    <w:p>
+      <w:pPr>
+        <w:spacing w:line="480" w:lineRule="auto"/>
+        <w:jc w:val="both"/>
+        <w:rPr>
+          <w:rFonts w:ascii="Times New Roman" w:hAnsi="Times New Roman" w:cs="Times New Roman"/>
+          <w:color w:val="000000" w:themeColor="text1"/>
+        </w:rPr>
+      </w:pPr>
+    </w:p>
+    <w:p>
+      <w:pPr>
+        <w:spacing w:line="480" w:lineRule="auto"/>
+        <w:jc w:val="center"/>
+        <w:rPr>
+          <w:rFonts w:ascii="Times New Roman" w:hAnsi="Times New Roman" w:cs="Times New Roman"/>
+          <w:i/>
+          <w:iCs/>
+          <w:color w:val="000000" w:themeColor="text1"/>
+        </w:rPr>
+      </w:pPr>
+      <w:r>
+        <w:rPr>
+          <w:rFonts w:ascii="Times New Roman" w:hAnsi="Times New Roman" w:cs="Times New Roman"/>
+          <w:i/>
+          <w:iCs/>
+          <w:color w:val="000000" w:themeColor="text1"/>
+        </w:rPr>
+        <w:t>References</w:t>
+      </w:r>
+    </w:p>
+    <w:p>
+      <w:pPr>
+        <w:spacing w:line="480" w:lineRule="auto"/>
+        <w:jc w:val="center"/>
+        <w:rPr>
+          <w:rFonts w:ascii="Times New Roman" w:hAnsi="Times New Roman" w:cs="Times New Roman"/>
+          <w:i/>
+          <w:iCs/>
+          <w:color w:val="000000" w:themeColor="text1"/>
+        </w:rPr>
+      </w:pPr>
+    </w:p>
+    <w:p>
+      <w:pPr>
+        <w:spacing w:line="480" w:lineRule="auto"/>
+        <w:rPr>
+          <w:rFonts w:ascii="Times New Roman" w:hAnsi="Times New Roman" w:cs="Times New Roman"/>
+          <w:color w:val="000000" w:themeColor="text1"/>
+        </w:rPr>
+      </w:pPr>
+      <w:proofErr w:type="spellStart"/>
+      <w:r>
+        <w:rPr>
+          <w:rFonts w:ascii="Times New Roman" w:hAnsi="Times New Roman" w:cs="Times New Roman"/>
+          <w:color w:val="000000" w:themeColor="text1"/>
+        </w:rPr>
+        <w:t>Geman</w:t>
+      </w:r>
+      <w:proofErr w:type="spellEnd"/>
+      <w:r>
+        <w:rPr>
+          <w:rFonts w:ascii="Times New Roman" w:hAnsi="Times New Roman" w:cs="Times New Roman"/>
+          <w:color w:val="000000" w:themeColor="text1"/>
+        </w:rPr>
+        <w:t xml:space="preserve">, </w:t>
+      </w:r>
+      <w:r>
+        <w:rPr>
+          <w:rFonts w:ascii="Times New Roman" w:hAnsi="Times New Roman" w:cs="Times New Roman"/>
+          <w:color w:val="000000" w:themeColor="text1"/>
+        </w:rPr>
+        <w:t>S</w:t>
+      </w:r>
+      <w:r>
+        <w:rPr>
+          <w:rFonts w:ascii="Times New Roman" w:hAnsi="Times New Roman" w:cs="Times New Roman"/>
+          <w:color w:val="000000" w:themeColor="text1"/>
+        </w:rPr>
+        <w:t>., &amp;</w:t>
+      </w:r>
+      <w:r>
+        <w:rPr>
+          <w:rFonts w:ascii="Times New Roman" w:hAnsi="Times New Roman" w:cs="Times New Roman"/>
+          <w:color w:val="000000" w:themeColor="text1"/>
+        </w:rPr>
+        <w:t xml:space="preserve"> </w:t>
+      </w:r>
+      <w:proofErr w:type="spellStart"/>
+      <w:r>
+        <w:rPr>
+          <w:rFonts w:ascii="Times New Roman" w:hAnsi="Times New Roman" w:cs="Times New Roman"/>
+          <w:color w:val="000000" w:themeColor="text1"/>
+        </w:rPr>
+        <w:t>Geman</w:t>
+      </w:r>
+      <w:proofErr w:type="spellEnd"/>
+      <w:r>
+        <w:rPr>
+          <w:rFonts w:ascii="Times New Roman" w:hAnsi="Times New Roman" w:cs="Times New Roman"/>
+          <w:color w:val="000000" w:themeColor="text1"/>
+        </w:rPr>
+        <w:t xml:space="preserve">, </w:t>
+      </w:r>
+      <w:r>
+        <w:rPr>
+          <w:rFonts w:ascii="Times New Roman" w:hAnsi="Times New Roman" w:cs="Times New Roman"/>
+          <w:color w:val="000000" w:themeColor="text1"/>
+        </w:rPr>
+        <w:t xml:space="preserve">D. </w:t>
+      </w:r>
+      <w:r>
+        <w:rPr>
+          <w:rFonts w:ascii="Times New Roman" w:hAnsi="Times New Roman" w:cs="Times New Roman"/>
+          <w:color w:val="000000" w:themeColor="text1"/>
+        </w:rPr>
+        <w:t>(</w:t>
+      </w:r>
+      <w:r>
+        <w:rPr>
+          <w:rFonts w:ascii="Times New Roman" w:hAnsi="Times New Roman" w:cs="Times New Roman"/>
+          <w:color w:val="000000" w:themeColor="text1"/>
+        </w:rPr>
+        <w:t>1984</w:t>
+      </w:r>
+      <w:r>
+        <w:rPr>
+          <w:rFonts w:ascii="Times New Roman" w:hAnsi="Times New Roman" w:cs="Times New Roman"/>
+          <w:color w:val="000000" w:themeColor="text1"/>
+        </w:rPr>
+        <w:t>)</w:t>
+      </w:r>
+      <w:r>
+        <w:rPr>
+          <w:rFonts w:ascii="Times New Roman" w:hAnsi="Times New Roman" w:cs="Times New Roman"/>
+          <w:color w:val="000000" w:themeColor="text1"/>
+        </w:rPr>
+        <w:t xml:space="preserve">. Stochastic Relaxation, Gibbs Distributions, and the Bayesian Restoration of Images. </w:t>
+      </w:r>
+      <w:r>
+        <w:rPr>
+          <w:rFonts w:ascii="Times New Roman" w:hAnsi="Times New Roman" w:cs="Times New Roman"/>
+          <w:i/>
+          <w:iCs/>
+          <w:color w:val="000000" w:themeColor="text1"/>
+        </w:rPr>
+        <w:t xml:space="preserve">IEEE Trans. Pattern Anal. Mach. </w:t>
+      </w:r>
+      <w:proofErr w:type="spellStart"/>
+      <w:r>
+        <w:rPr>
+          <w:rFonts w:ascii="Times New Roman" w:hAnsi="Times New Roman" w:cs="Times New Roman"/>
+          <w:i/>
+          <w:iCs/>
+          <w:color w:val="000000" w:themeColor="text1"/>
+        </w:rPr>
+        <w:t>Intell</w:t>
+      </w:r>
+      <w:proofErr w:type="spellEnd"/>
+      <w:r>
+        <w:rPr>
+          <w:rFonts w:ascii="Times New Roman" w:hAnsi="Times New Roman" w:cs="Times New Roman"/>
+          <w:i/>
+          <w:iCs/>
+          <w:color w:val="000000" w:themeColor="text1"/>
+        </w:rPr>
+        <w:t>. 6(</w:t>
+      </w:r>
+      <w:r>
+        <w:rPr>
+          <w:rFonts w:ascii="Times New Roman" w:hAnsi="Times New Roman" w:cs="Times New Roman"/>
+          <w:i/>
+          <w:iCs/>
+          <w:color w:val="000000" w:themeColor="text1"/>
+        </w:rPr>
+        <w:t>6</w:t>
+      </w:r>
+      <w:r>
+        <w:rPr>
+          <w:rFonts w:ascii="Times New Roman" w:hAnsi="Times New Roman" w:cs="Times New Roman"/>
+          <w:i/>
+          <w:iCs/>
+          <w:color w:val="000000" w:themeColor="text1"/>
+        </w:rPr>
+        <w:t>),</w:t>
+      </w:r>
+      <w:r>
+        <w:rPr>
+          <w:rFonts w:ascii="Times New Roman" w:hAnsi="Times New Roman" w:cs="Times New Roman"/>
+          <w:color w:val="000000" w:themeColor="text1"/>
+        </w:rPr>
+        <w:t xml:space="preserve"> 721–741</w:t>
+      </w:r>
+      <w:r>
+        <w:rPr>
+          <w:rFonts w:ascii="Times New Roman" w:hAnsi="Times New Roman" w:cs="Times New Roman"/>
+          <w:color w:val="000000" w:themeColor="text1"/>
+        </w:rPr>
+        <w:t>.</w:t>
+      </w:r>
+    </w:p>
+    <w:p>
+      <w:pPr>
+        <w:spacing w:line="480" w:lineRule="auto"/>
+        <w:rPr>
+          <w:rFonts w:ascii="Times New Roman" w:hAnsi="Times New Roman" w:cs="Times New Roman"/>
+          <w:color w:val="000000" w:themeColor="text1"/>
+        </w:rPr>
+      </w:pPr>
+    </w:p>
+    <w:p>
+      <w:pPr>
+        <w:spacing w:line="480" w:lineRule="auto"/>
+        <w:rPr>
+          <w:rFonts w:ascii="Times New Roman" w:eastAsia="Times New Roman" w:hAnsi="Times New Roman" w:cs="Times New Roman"/>
+        </w:rPr>
+      </w:pPr>
+      <w:r>
+        <w:rPr>
+          <w:rFonts w:ascii="Times New Roman" w:eastAsia="Times New Roman" w:hAnsi="Times New Roman" w:cs="Times New Roman"/>
+          <w:color w:val="2A2A2A"/>
+          <w:shd w:val="clear" w:color="auto" w:fill="FFFFFF"/>
+        </w:rPr>
+        <w:t xml:space="preserve">Hastings, </w:t>
+      </w:r>
+      <w:r>
+        <w:rPr>
+          <w:rFonts w:ascii="Times New Roman" w:eastAsia="Times New Roman" w:hAnsi="Times New Roman" w:cs="Times New Roman"/>
+          <w:color w:val="2A2A2A"/>
+          <w:shd w:val="clear" w:color="auto" w:fill="FFFFFF"/>
+        </w:rPr>
+        <w:t>W. K</w:t>
+      </w:r>
+      <w:r>
+        <w:rPr>
+          <w:rFonts w:ascii="Times New Roman" w:eastAsia="Times New Roman" w:hAnsi="Times New Roman" w:cs="Times New Roman"/>
+          <w:color w:val="2A2A2A"/>
+          <w:shd w:val="clear" w:color="auto" w:fill="FFFFFF"/>
+        </w:rPr>
+        <w:t>. (1970).</w:t>
+      </w:r>
+      <w:r>
+        <w:rPr>
+          <w:rFonts w:ascii="Times New Roman" w:eastAsia="Times New Roman" w:hAnsi="Times New Roman" w:cs="Times New Roman"/>
+          <w:color w:val="2A2A2A"/>
+          <w:shd w:val="clear" w:color="auto" w:fill="FFFFFF"/>
+        </w:rPr>
+        <w:t xml:space="preserve"> Monte Carlo sampling methods using Markov chains and their applications, </w:t>
+      </w:r>
+      <w:proofErr w:type="spellStart"/>
+      <w:r>
+        <w:rPr>
+          <w:rFonts w:ascii="Times New Roman" w:eastAsia="Times New Roman" w:hAnsi="Times New Roman" w:cs="Times New Roman"/>
+          <w:i/>
+          <w:iCs/>
+          <w:color w:val="2A2A2A"/>
+          <w:bdr w:val="none" w:sz="0" w:space="0" w:color="auto" w:frame="1"/>
+        </w:rPr>
+        <w:t>Biometrika</w:t>
+      </w:r>
+      <w:proofErr w:type="spellEnd"/>
+      <w:r>
+        <w:rPr>
+          <w:rFonts w:ascii="Times New Roman" w:eastAsia="Times New Roman" w:hAnsi="Times New Roman" w:cs="Times New Roman"/>
+          <w:color w:val="2A2A2A"/>
+          <w:shd w:val="clear" w:color="auto" w:fill="FFFFFF"/>
+        </w:rPr>
+        <w:t xml:space="preserve">, </w:t>
+      </w:r>
+      <w:r>
+        <w:rPr>
+          <w:rFonts w:ascii="Times New Roman" w:eastAsia="Times New Roman" w:hAnsi="Times New Roman" w:cs="Times New Roman"/>
+          <w:i/>
+          <w:iCs/>
+          <w:color w:val="2A2A2A"/>
+          <w:shd w:val="clear" w:color="auto" w:fill="FFFFFF"/>
+        </w:rPr>
+        <w:t>57</w:t>
+      </w:r>
+      <w:r>
+        <w:rPr>
+          <w:rFonts w:ascii="Times New Roman" w:eastAsia="Times New Roman" w:hAnsi="Times New Roman" w:cs="Times New Roman"/>
+          <w:i/>
+          <w:iCs/>
+          <w:color w:val="2A2A2A"/>
+          <w:shd w:val="clear" w:color="auto" w:fill="FFFFFF"/>
+        </w:rPr>
+        <w:t>(</w:t>
+      </w:r>
+      <w:r>
+        <w:rPr>
+          <w:rFonts w:ascii="Times New Roman" w:eastAsia="Times New Roman" w:hAnsi="Times New Roman" w:cs="Times New Roman"/>
+          <w:i/>
+          <w:iCs/>
+          <w:color w:val="2A2A2A"/>
+          <w:shd w:val="clear" w:color="auto" w:fill="FFFFFF"/>
+        </w:rPr>
+        <w:t>1</w:t>
+      </w:r>
+      <w:r>
+        <w:rPr>
+          <w:rFonts w:ascii="Times New Roman" w:eastAsia="Times New Roman" w:hAnsi="Times New Roman" w:cs="Times New Roman"/>
+          <w:i/>
+          <w:iCs/>
+          <w:color w:val="2A2A2A"/>
+          <w:shd w:val="clear" w:color="auto" w:fill="FFFFFF"/>
+        </w:rPr>
+        <w:t>)</w:t>
+      </w:r>
+      <w:r>
+        <w:rPr>
+          <w:rFonts w:ascii="Times New Roman" w:eastAsia="Times New Roman" w:hAnsi="Times New Roman" w:cs="Times New Roman"/>
+          <w:color w:val="2A2A2A"/>
+          <w:shd w:val="clear" w:color="auto" w:fill="FFFFFF"/>
+        </w:rPr>
+        <w:t>, 97–109</w:t>
+      </w:r>
+      <w:r>
+        <w:rPr>
+          <w:rFonts w:ascii="Times New Roman" w:eastAsia="Times New Roman" w:hAnsi="Times New Roman" w:cs="Times New Roman"/>
+        </w:rPr>
+        <w:t>.</w:t>
+      </w:r>
+    </w:p>
+    <w:p>
+      <w:pPr>
+        <w:spacing w:line="480" w:lineRule="auto"/>
+        <w:rPr>
+          <w:rFonts w:ascii="Times New Roman" w:hAnsi="Times New Roman" w:cs="Times New Roman"/>
+          <w:color w:val="000000" w:themeColor="text1"/>
+        </w:rPr>
+      </w:pPr>
+    </w:p>
+    <w:p>
+      <w:pPr>
+        <w:spacing w:line="480" w:lineRule="auto"/>
+        <w:rPr>
+          <w:rFonts w:ascii="Times New Roman" w:hAnsi="Times New Roman" w:cs="Times New Roman"/>
+          <w:color w:val="000000" w:themeColor="text1"/>
+        </w:rPr>
+      </w:pPr>
+      <w:proofErr w:type="spellStart"/>
+      <w:r>
+        <w:rPr>
+          <w:rFonts w:ascii="Times New Roman" w:hAnsi="Times New Roman" w:cs="Times New Roman"/>
+          <w:color w:val="000000" w:themeColor="text1"/>
+        </w:rPr>
+        <w:t>Mudholkar</w:t>
+      </w:r>
+      <w:proofErr w:type="spellEnd"/>
+      <w:r>
+        <w:rPr>
+          <w:rFonts w:ascii="Times New Roman" w:hAnsi="Times New Roman" w:cs="Times New Roman"/>
+          <w:color w:val="000000" w:themeColor="text1"/>
+        </w:rPr>
+        <w:t xml:space="preserve">, G.S., &amp; Srivastava, D. K. (1993) Exponentiated Weibull Family for Analyzing Bathtub Failure-Rate Data. </w:t>
+      </w:r>
+      <w:r>
+        <w:rPr>
+          <w:rFonts w:ascii="Times New Roman" w:hAnsi="Times New Roman" w:cs="Times New Roman"/>
+          <w:i/>
+          <w:iCs/>
+          <w:color w:val="000000" w:themeColor="text1"/>
+        </w:rPr>
+        <w:t>IEEE Transactions on Reliability</w:t>
+      </w:r>
+      <w:r>
+        <w:rPr>
+          <w:rFonts w:ascii="Times New Roman" w:hAnsi="Times New Roman" w:cs="Times New Roman"/>
+          <w:color w:val="000000" w:themeColor="text1"/>
+        </w:rPr>
+        <w:t xml:space="preserve">, 42(2), 229–302 </w:t>
+      </w:r>
+    </w:p>
+    <w:p>
+      <w:pPr>
+        <w:spacing w:line="480" w:lineRule="auto"/>
+        <w:rPr>
+          <w:rFonts w:ascii="Times New Roman" w:hAnsi="Times New Roman" w:cs="Times New Roman"/>
+          <w:color w:val="000000" w:themeColor="text1"/>
+        </w:rPr>
+      </w:pPr>
+    </w:p>
+    <w:p>
+      <w:pPr>
+        <w:spacing w:line="480" w:lineRule="auto"/>
+        <w:rPr>
+          <w:rFonts w:ascii="Times New Roman" w:hAnsi="Times New Roman" w:cs="Times New Roman"/>
+          <w:color w:val="000000" w:themeColor="text1"/>
+        </w:rPr>
+      </w:pPr>
+      <w:r>
+        <w:rPr>
+          <w:rFonts w:ascii="Times New Roman" w:hAnsi="Times New Roman" w:cs="Times New Roman"/>
+          <w:color w:val="000000" w:themeColor="text1"/>
+        </w:rPr>
+        <w:t xml:space="preserve"> </w:t>
+      </w:r>
+    </w:p>
+    <w:p>
+      <w:pPr>
+        <w:spacing w:line="480" w:lineRule="auto"/>
+        <w:jc w:val="both"/>
+        <w:rPr>
+          <w:rFonts w:ascii="Times New Roman" w:hAnsi="Times New Roman" w:cs="Times New Roman"/>
+          <w:color w:val="000000" w:themeColor="text1"/>
+        </w:rPr>
+      </w:pPr>
     </w:p>
     <w:sectPr>
       <w:pgSz w:w="12240" w:h="15840"/>
@@ -1456,6 +1965,127 @@
     </w:sectPr>
   </w:body>
 </w:document>
+</file>
+
+<file path=word/numbering.xml><?xml version="1.0" encoding="utf-8"?>
+<w:numbering xmlns:wpc="http://schemas.microsoft.com/office/word/2010/wordprocessingCanvas" xmlns:cx="http://schemas.microsoft.com/office/drawing/2014/chartex" xmlns:cx1="http://schemas.microsoft.com/office/drawing/2015/9/8/chartex" xmlns:cx2="http://schemas.microsoft.com/office/drawing/2015/10/21/chartex" xmlns:cx3="http://schemas.microsoft.com/office/drawing/2016/5/9/chartex" xmlns:cx4="http://schemas.microsoft.com/office/drawing/2016/5/10/chartex" xmlns:cx5="http://schemas.microsoft.com/office/drawing/2016/5/11/chartex" xmlns:cx6="http://schemas.microsoft.com/office/drawing/2016/5/12/chartex" xmlns:cx7="http://schemas.microsoft.com/office/drawing/2016/5/13/chartex" xmlns:cx8="http://schemas.microsoft.com/office/drawing/2016/5/14/chartex" xmlns:mc="http://schemas.openxmlformats.org/markup-compatibility/2006" xmlns:aink="http://schemas.microsoft.com/office/drawing/2016/ink" xmlns:am3d="http://schemas.microsoft.com/office/drawing/2017/model3d" xmlns:o="urn:schemas-microsoft-com:office:office" xmlns:r="http://schemas.openxmlformats.org/officeDocument/2006/relationships" xmlns:m="http://schemas.openxmlformats.org/officeDocument/2006/math" xmlns:v="urn:schemas-microsoft-com:vml" xmlns:wp14="http://schemas.microsoft.com/office/word/2010/wordprocessingDrawing" xmlns:wp="http://schemas.openxmlformats.org/drawingml/2006/wordprocessingDrawing" xmlns:w10="urn:schemas-microsoft-com:office:word" xmlns:w="http://schemas.openxmlformats.org/wordprocessingml/2006/main" xmlns:w14="http://schemas.microsoft.com/office/word/2010/wordml" xmlns:w15="http://schemas.microsoft.com/office/word/2012/wordml" xmlns:w16cid="http://schemas.microsoft.com/office/word/2016/wordml/cid" xmlns:w16se="http://schemas.microsoft.com/office/word/2015/wordml/symex" xmlns:wpg="http://schemas.microsoft.com/office/word/2010/wordprocessingGroup" xmlns:wpi="http://schemas.microsoft.com/office/word/2010/wordprocessingInk" xmlns:wne="http://schemas.microsoft.com/office/word/2006/wordml" xmlns:wps="http://schemas.microsoft.com/office/word/2010/wordprocessingShape" mc:Ignorable="w14 w15 w16se w16cid wp14">
+  <w:abstractNum w:abstractNumId="0" w15:restartNumberingAfterBreak="0">
+    <w:nsid w:val="6DF229DB"/>
+    <w:multiLevelType w:val="multilevel"/>
+    <w:tmpl w:val="DEFE37AE"/>
+    <w:lvl w:ilvl="0">
+      <w:start w:val="1"/>
+      <w:numFmt w:val="decimal"/>
+      <w:lvlText w:val="%1."/>
+      <w:lvlJc w:val="left"/>
+      <w:pPr>
+        <w:tabs>
+          <w:tab w:val="num" w:pos="720"/>
+        </w:tabs>
+        <w:ind w:left="720" w:hanging="360"/>
+      </w:pPr>
+    </w:lvl>
+    <w:lvl w:ilvl="1" w:tentative="1">
+      <w:start w:val="1"/>
+      <w:numFmt w:val="decimal"/>
+      <w:lvlText w:val="%2."/>
+      <w:lvlJc w:val="left"/>
+      <w:pPr>
+        <w:tabs>
+          <w:tab w:val="num" w:pos="1440"/>
+        </w:tabs>
+        <w:ind w:left="1440" w:hanging="360"/>
+      </w:pPr>
+    </w:lvl>
+    <w:lvl w:ilvl="2" w:tentative="1">
+      <w:start w:val="1"/>
+      <w:numFmt w:val="decimal"/>
+      <w:lvlText w:val="%3."/>
+      <w:lvlJc w:val="left"/>
+      <w:pPr>
+        <w:tabs>
+          <w:tab w:val="num" w:pos="2160"/>
+        </w:tabs>
+        <w:ind w:left="2160" w:hanging="360"/>
+      </w:pPr>
+    </w:lvl>
+    <w:lvl w:ilvl="3" w:tentative="1">
+      <w:start w:val="1"/>
+      <w:numFmt w:val="decimal"/>
+      <w:lvlText w:val="%4."/>
+      <w:lvlJc w:val="left"/>
+      <w:pPr>
+        <w:tabs>
+          <w:tab w:val="num" w:pos="2880"/>
+        </w:tabs>
+        <w:ind w:left="2880" w:hanging="360"/>
+      </w:pPr>
+    </w:lvl>
+    <w:lvl w:ilvl="4" w:tentative="1">
+      <w:start w:val="1"/>
+      <w:numFmt w:val="decimal"/>
+      <w:lvlText w:val="%5."/>
+      <w:lvlJc w:val="left"/>
+      <w:pPr>
+        <w:tabs>
+          <w:tab w:val="num" w:pos="3600"/>
+        </w:tabs>
+        <w:ind w:left="3600" w:hanging="360"/>
+      </w:pPr>
+    </w:lvl>
+    <w:lvl w:ilvl="5" w:tentative="1">
+      <w:start w:val="1"/>
+      <w:numFmt w:val="decimal"/>
+      <w:lvlText w:val="%6."/>
+      <w:lvlJc w:val="left"/>
+      <w:pPr>
+        <w:tabs>
+          <w:tab w:val="num" w:pos="4320"/>
+        </w:tabs>
+        <w:ind w:left="4320" w:hanging="360"/>
+      </w:pPr>
+    </w:lvl>
+    <w:lvl w:ilvl="6" w:tentative="1">
+      <w:start w:val="1"/>
+      <w:numFmt w:val="decimal"/>
+      <w:lvlText w:val="%7."/>
+      <w:lvlJc w:val="left"/>
+      <w:pPr>
+        <w:tabs>
+          <w:tab w:val="num" w:pos="5040"/>
+        </w:tabs>
+        <w:ind w:left="5040" w:hanging="360"/>
+      </w:pPr>
+    </w:lvl>
+    <w:lvl w:ilvl="7" w:tentative="1">
+      <w:start w:val="1"/>
+      <w:numFmt w:val="decimal"/>
+      <w:lvlText w:val="%8."/>
+      <w:lvlJc w:val="left"/>
+      <w:pPr>
+        <w:tabs>
+          <w:tab w:val="num" w:pos="5760"/>
+        </w:tabs>
+        <w:ind w:left="5760" w:hanging="360"/>
+      </w:pPr>
+    </w:lvl>
+    <w:lvl w:ilvl="8" w:tentative="1">
+      <w:start w:val="1"/>
+      <w:numFmt w:val="decimal"/>
+      <w:lvlText w:val="%9."/>
+      <w:lvlJc w:val="left"/>
+      <w:pPr>
+        <w:tabs>
+          <w:tab w:val="num" w:pos="6480"/>
+        </w:tabs>
+        <w:ind w:left="6480" w:hanging="360"/>
+      </w:pPr>
+    </w:lvl>
+  </w:abstractNum>
+  <w:num w:numId="1">
+    <w:abstractNumId w:val="0"/>
+  </w:num>
+</w:numbering>
 </file>
 
 <file path=word/styles.xml><?xml version="1.0" encoding="utf-8"?>
@@ -1917,6 +2547,46 @@
       <w:color w:val="808080"/>
     </w:rPr>
   </w:style>
+  <w:style w:type="character" w:customStyle="1" w:styleId="apple-converted-space">
+    <w:name w:val="apple-converted-space"/>
+    <w:basedOn w:val="DefaultParagraphFont"/>
+    <w:rsid w:val="00E50EB0"/>
+  </w:style>
+  <w:style w:type="character" w:styleId="HTMLCite">
+    <w:name w:val="HTML Cite"/>
+    <w:basedOn w:val="DefaultParagraphFont"/>
+    <w:uiPriority w:val="99"/>
+    <w:semiHidden/>
+    <w:unhideWhenUsed/>
+    <w:rsid w:val="00E50EB0"/>
+    <w:rPr>
+      <w:i/>
+      <w:iCs/>
+    </w:rPr>
+  </w:style>
+  <w:style w:type="character" w:styleId="Hyperlink">
+    <w:name w:val="Hyperlink"/>
+    <w:basedOn w:val="DefaultParagraphFont"/>
+    <w:uiPriority w:val="99"/>
+    <w:semiHidden/>
+    <w:unhideWhenUsed/>
+    <w:rsid w:val="00E50EB0"/>
+    <w:rPr>
+      <w:color w:val="0000FF"/>
+      <w:u w:val="single"/>
+    </w:rPr>
+  </w:style>
+  <w:style w:type="character" w:styleId="Emphasis">
+    <w:name w:val="Emphasis"/>
+    <w:basedOn w:val="DefaultParagraphFont"/>
+    <w:uiPriority w:val="20"/>
+    <w:qFormat/>
+    <w:rsid w:val="00E50EB0"/>
+    <w:rPr>
+      <w:i/>
+      <w:iCs/>
+    </w:rPr>
+  </w:style>
 </w:styles>
 </file>
 
@@ -2220,7 +2890,7 @@
 </file>
 
 <file path=customXml/itemProps1.xml><?xml version="1.0" encoding="utf-8"?>
-<ds:datastoreItem xmlns:ds="http://schemas.openxmlformats.org/officeDocument/2006/customXml" ds:itemID="{81D5800C-A56E-AD4B-A973-CF02EB2FEBC6}">
+<ds:datastoreItem xmlns:ds="http://schemas.openxmlformats.org/officeDocument/2006/customXml" ds:itemID="{E4D93FFD-678D-874E-B00F-AE6DC3AD212E}">
   <ds:schemaRefs>
     <ds:schemaRef ds:uri="http://schemas.openxmlformats.org/officeDocument/2006/bibliography"/>
   </ds:schemaRefs>

</xml_diff>